<commit_message>
Changes to be committed: 	deleted:    "lecture documents/~$\357\274\2105.\347\211\251\345\223\201\347\261\2731\357\274\211.docx" 	modified:   "lecture documents/\350\256\262\344\271\211\357\274\2105.\347\211\251\345\223\201\347\261\2731\357\274\211.docx"
Untracked files:
	essays/chart hw last/
</commit_message>
<xml_diff>
--- a/lecture documents/讲义（5.物品类1）.docx
+++ b/lecture documents/讲义（5.物品类1）.docx
@@ -3291,9 +3291,10 @@
         <w:spacing w:line="220" w:lineRule="atLeast"/>
         <w:ind w:firstLine="360" w:firstLineChars="150"/>
         <w:rPr>
-          <w:rFonts w:hint="default" w:ascii="Consolas" w:hAnsi="Consolas" w:cs="Consolas" w:eastAsiaTheme="minorEastAsia"/>
-          <w:sz w:val="24"/>
-          <w:szCs w:val="24"/>
+          <w:rFonts w:hint="eastAsia" w:ascii="Consolas" w:hAnsi="Consolas" w:cs="Consolas" w:eastAsiaTheme="minorEastAsia"/>
+          <w:sz w:val="24"/>
+          <w:szCs w:val="24"/>
+          <w:lang w:val="en-US" w:eastAsia="zh-CN"/>
         </w:rPr>
       </w:pPr>
       <w:r>
@@ -3460,25 +3461,7 @@
           <w:sz w:val="24"/>
           <w:szCs w:val="24"/>
         </w:rPr>
-        <w:t xml:space="preserve">1) </w:t>
-      </w:r>
-      <w:bookmarkStart w:id="0" w:name="_GoBack"/>
-      <w:r>
-        <w:rPr>
-          <w:rFonts w:hint="default" w:ascii="Consolas" w:hAnsi="Consolas" w:eastAsia="楷体" w:cs="Consolas"/>
-          <w:sz w:val="24"/>
-          <w:szCs w:val="24"/>
-        </w:rPr>
-        <w:t>good gene</w:t>
-      </w:r>
-      <w:bookmarkEnd w:id="0"/>
-      <w:r>
-        <w:rPr>
-          <w:rFonts w:hint="default" w:ascii="Consolas" w:hAnsi="Consolas" w:eastAsia="楷体" w:cs="Consolas"/>
-          <w:sz w:val="24"/>
-          <w:szCs w:val="24"/>
-        </w:rPr>
-        <w:t xml:space="preserve">; </w:t>
+        <w:t xml:space="preserve">1) good gene; </w:t>
       </w:r>
     </w:p>
     <w:p>
@@ -4179,6 +4162,7 @@
           <w:szCs w:val="24"/>
         </w:rPr>
       </w:pPr>
+      <w:bookmarkStart w:id="0" w:name="_GoBack"/>
       <w:r>
         <w:rPr>
           <w:rFonts w:hint="default" w:ascii="Consolas" w:hAnsi="Consolas" w:eastAsia="楷体" w:cs="Consolas"/>
@@ -4347,6 +4331,7 @@
         <w:t xml:space="preserve">, the grammar and the usage of Japanese can be very complicated, since Japanese uses different words on the same thing in different occasions. Without the help of the dictionary, I might not be able to learn this language. </w:t>
       </w:r>
     </w:p>
+    <w:bookmarkEnd w:id="0"/>
     <w:p>
       <w:pPr>
         <w:rPr>

</xml_diff>